<commit_message>
Adding some more logs
</commit_message>
<xml_diff>
--- a/Changes.docx
+++ b/Changes.docx
@@ -3,49 +3,989 @@
 <w:document xmlns:wpc="http://schemas.microsoft.com/office/word/2010/wordprocessingCanvas" xmlns:mo="http://schemas.microsoft.com/office/mac/office/2008/main" xmlns:mc="http://schemas.openxmlformats.org/markup-compatibility/2006" xmlns:mv="urn:schemas-microsoft-com:mac:vml" xmlns:o="urn:schemas-microsoft-com:office:office" xmlns:r="http://schemas.openxmlformats.org/officeDocument/2006/relationships" xmlns:m="http://schemas.openxmlformats.org/officeDocument/2006/math" xmlns:v="urn:schemas-microsoft-com:vml" xmlns:wp14="http://schemas.microsoft.com/office/word/2010/wordprocessingDrawing" xmlns:wp="http://schemas.openxmlformats.org/drawingml/2006/wordprocessingDrawing" xmlns:w10="urn:schemas-microsoft-com:office:word" xmlns:w="http://schemas.openxmlformats.org/wordprocessingml/2006/main" xmlns:w14="http://schemas.microsoft.com/office/word/2010/wordml" xmlns:w15="http://schemas.microsoft.com/office/word/2012/wordml" xmlns:wpg="http://schemas.microsoft.com/office/word/2010/wordprocessingGroup" xmlns:wpi="http://schemas.microsoft.com/office/word/2010/wordprocessingInk" xmlns:wne="http://schemas.microsoft.com/office/word/2006/wordml" xmlns:wps="http://schemas.microsoft.com/office/word/2010/wordprocessingShape" mc:Ignorable="w14 w15 wp14">
   <w:body>
     <w:p>
-      <w:pPr>
-        <w:rPr>
-          <w:lang w:val="nl-BE"/>
-        </w:rPr>
-      </w:pPr>
-    </w:p>
-    <w:p>
-      <w:pPr>
-        <w:rPr>
-          <w:lang w:val="nl-BE"/>
-        </w:rPr>
-      </w:pPr>
-      <w:r>
-        <w:rPr>
-          <w:lang w:val="nl-BE"/>
+      <w:r>
+        <w:t>Alternatives considered: splitting databases with different functionalities.</w:t>
+      </w:r>
+      <w:r>
+        <w:t xml:space="preserve"> However, this </w:t>
+      </w:r>
+      <w:proofErr w:type="spellStart"/>
+      <w:r>
+        <w:t>seemd</w:t>
+      </w:r>
+      <w:proofErr w:type="spellEnd"/>
+      <w:r>
+        <w:t xml:space="preserve"> </w:t>
+      </w:r>
+      <w:proofErr w:type="spellStart"/>
+      <w:r>
+        <w:t>inpratical</w:t>
+      </w:r>
+      <w:proofErr w:type="spellEnd"/>
+      <w:r>
+        <w:t xml:space="preserve"> and it much more sense to ‘collect’ all data about devices in one </w:t>
+      </w:r>
+      <w:proofErr w:type="spellStart"/>
+      <w:r>
+        <w:t>databses</w:t>
+      </w:r>
+      <w:proofErr w:type="spellEnd"/>
+      <w:r>
+        <w:t xml:space="preserve"> and let different components interact with it through a common interface. </w:t>
+      </w:r>
+    </w:p>
+    <w:p>
+      <w:pPr>
+        <w:rPr>
+          <w:b/>
+          <w:u w:val="single"/>
+        </w:rPr>
+      </w:pPr>
+      <w:proofErr w:type="spellStart"/>
+      <w:r>
+        <w:rPr>
+          <w:b/>
+          <w:u w:val="single"/>
+        </w:rPr>
+        <w:t>AssignmentDB</w:t>
+      </w:r>
+      <w:proofErr w:type="spellEnd"/>
+      <w:r>
+        <w:rPr>
+          <w:b/>
+          <w:u w:val="single"/>
+        </w:rPr>
+        <w:t xml:space="preserve">, </w:t>
+      </w:r>
+      <w:proofErr w:type="spellStart"/>
+      <w:r>
+        <w:rPr>
+          <w:b/>
+          <w:u w:val="single"/>
+        </w:rPr>
+        <w:t>ConfigurationDB</w:t>
+      </w:r>
+      <w:proofErr w:type="spellEnd"/>
+      <w:r>
+        <w:rPr>
+          <w:b/>
+          <w:u w:val="single"/>
+        </w:rPr>
+        <w:t xml:space="preserve">, </w:t>
+      </w:r>
+      <w:proofErr w:type="spellStart"/>
+      <w:r>
+        <w:rPr>
+          <w:b/>
+          <w:u w:val="single"/>
+        </w:rPr>
+        <w:t>PeripheralTypeDB</w:t>
+      </w:r>
+      <w:proofErr w:type="spellEnd"/>
+      <w:r>
+        <w:rPr>
+          <w:b/>
+          <w:u w:val="single"/>
+        </w:rPr>
+        <w:t xml:space="preserve"> … </w:t>
+      </w:r>
+      <w:r>
+        <w:rPr>
+          <w:b/>
+          <w:u w:val="single"/>
+        </w:rPr>
+        <w:sym w:font="Wingdings" w:char="F0E0"/>
+      </w:r>
+      <w:r>
+        <w:rPr>
+          <w:b/>
+          <w:u w:val="single"/>
+        </w:rPr>
+        <w:t xml:space="preserve"> </w:t>
+      </w:r>
+      <w:proofErr w:type="spellStart"/>
+      <w:r>
+        <w:rPr>
+          <w:b/>
+          <w:u w:val="single"/>
+        </w:rPr>
+        <w:t>MainDB</w:t>
+      </w:r>
+      <w:proofErr w:type="spellEnd"/>
+    </w:p>
+    <w:p>
+      <w:pPr>
+        <w:rPr>
+          <w:b/>
+          <w:u w:val="single"/>
+        </w:rPr>
+      </w:pPr>
+    </w:p>
+    <w:p>
+      <w:proofErr w:type="spellStart"/>
+      <w:r>
+        <w:t>MainDB</w:t>
+      </w:r>
+      <w:proofErr w:type="spellEnd"/>
+      <w:r>
+        <w:t>: stores users, delivery methods, notifications itself (for later consultation) …</w:t>
+      </w:r>
+    </w:p>
+    <w:p/>
+    <w:p>
+      <w:r>
+        <w:t xml:space="preserve">TODO: Dashboards/façades for different end </w:t>
+      </w:r>
+      <w:proofErr w:type="gramStart"/>
+      <w:r>
+        <w:t>users</w:t>
+      </w:r>
+      <w:r>
+        <w:t xml:space="preserve"> ?</w:t>
+      </w:r>
+      <w:proofErr w:type="gramEnd"/>
+    </w:p>
+    <w:p/>
+    <w:p>
+      <w:pPr>
+        <w:rPr>
+          <w:b/>
+          <w:u w:val="single"/>
+        </w:rPr>
+      </w:pPr>
+      <w:r>
+        <w:rPr>
+          <w:b/>
+          <w:u w:val="single"/>
+        </w:rPr>
+        <w:t>M</w:t>
+      </w:r>
+      <w:proofErr w:type="gramStart"/>
+      <w:r>
+        <w:rPr>
+          <w:b/>
+          <w:u w:val="single"/>
+        </w:rPr>
+        <w:t>1</w:t>
+      </w:r>
+      <w:r>
+        <w:rPr>
+          <w:b/>
+          <w:u w:val="single"/>
+        </w:rPr>
+        <w:t xml:space="preserve"> :</w:t>
+      </w:r>
+      <w:proofErr w:type="gramEnd"/>
+      <w:r>
+        <w:rPr>
+          <w:b/>
+          <w:u w:val="single"/>
+        </w:rPr>
+        <w:t xml:space="preserve"> Integrate new sensor or actuator manufacturer</w:t>
+      </w:r>
+    </w:p>
+    <w:p>
+      <w:pPr>
+        <w:pStyle w:val="ListParagraph"/>
+        <w:numPr>
+          <w:ilvl w:val="0"/>
+          <w:numId w:val="3"/>
+        </w:numPr>
+      </w:pPr>
+      <w:r>
+        <w:t>new types of sensor or actuator data should be transmitted, processed and stored, and made available to applications</w:t>
+      </w:r>
+    </w:p>
+    <w:p>
+      <w:pPr>
+        <w:pStyle w:val="ListParagraph"/>
+        <w:rPr>
+          <w:b/>
+        </w:rPr>
+      </w:pPr>
+      <w:proofErr w:type="spellStart"/>
+      <w:r>
+        <w:rPr>
+          <w:b/>
+        </w:rPr>
+        <w:t>DataFlowManager</w:t>
+      </w:r>
+      <w:proofErr w:type="spellEnd"/>
+      <w:r>
+        <w:rPr>
+          <w:b/>
+        </w:rPr>
+        <w:t xml:space="preserve"> (not different than other sensors), </w:t>
+      </w:r>
+      <w:proofErr w:type="spellStart"/>
+      <w:r>
+        <w:rPr>
+          <w:b/>
+        </w:rPr>
+        <w:t>SensorDataManager</w:t>
+      </w:r>
+      <w:proofErr w:type="spellEnd"/>
+      <w:r>
+        <w:rPr>
+          <w:b/>
+        </w:rPr>
+        <w:t xml:space="preserve">, </w:t>
+      </w:r>
+      <w:proofErr w:type="spellStart"/>
+      <w:r>
+        <w:rPr>
+          <w:b/>
+        </w:rPr>
+        <w:t>SensorDataDB</w:t>
+      </w:r>
+      <w:proofErr w:type="spellEnd"/>
+      <w:r>
+        <w:rPr>
+          <w:b/>
+        </w:rPr>
+        <w:t xml:space="preserve">, </w:t>
+      </w:r>
+      <w:proofErr w:type="spellStart"/>
+      <w:r>
+        <w:rPr>
+          <w:b/>
+        </w:rPr>
+        <w:t>ApplicationFacade</w:t>
+      </w:r>
+      <w:proofErr w:type="spellEnd"/>
+    </w:p>
+    <w:p>
+      <w:pPr>
+        <w:pStyle w:val="ListParagraph"/>
+        <w:numPr>
+          <w:ilvl w:val="0"/>
+          <w:numId w:val="3"/>
+        </w:numPr>
+      </w:pPr>
+      <w:r>
+        <w:t>data processing subsystem should be extended with relevant data conversions</w:t>
+      </w:r>
+    </w:p>
+    <w:p>
+      <w:pPr>
+        <w:ind w:left="720"/>
+        <w:rPr>
+          <w:b/>
+        </w:rPr>
+      </w:pPr>
+      <w:r>
+        <w:rPr>
+          <w:b/>
+        </w:rPr>
+        <w:t xml:space="preserve">Conversion methods are stored in </w:t>
+      </w:r>
+      <w:proofErr w:type="spellStart"/>
+      <w:r>
+        <w:rPr>
+          <w:b/>
+        </w:rPr>
+        <w:t>MainDB</w:t>
+      </w:r>
+      <w:proofErr w:type="spellEnd"/>
+      <w:r>
+        <w:rPr>
+          <w:b/>
+        </w:rPr>
+        <w:t xml:space="preserve">, </w:t>
+      </w:r>
+      <w:proofErr w:type="spellStart"/>
+      <w:r>
+        <w:rPr>
+          <w:b/>
+        </w:rPr>
+        <w:t>DataFlowManager</w:t>
+      </w:r>
+      <w:proofErr w:type="spellEnd"/>
+      <w:r>
+        <w:rPr>
+          <w:b/>
+        </w:rPr>
+        <w:t xml:space="preserve"> consults conversion methods</w:t>
+      </w:r>
+    </w:p>
+    <w:p>
+      <w:pPr>
+        <w:pStyle w:val="ListParagraph"/>
+        <w:numPr>
+          <w:ilvl w:val="0"/>
+          <w:numId w:val="3"/>
+        </w:numPr>
+      </w:pPr>
+      <w:r>
+        <w:t>available applications can be updated to use any new pluggable devices.</w:t>
+      </w:r>
+    </w:p>
+    <w:p>
+      <w:pPr>
+        <w:pStyle w:val="ListParagraph"/>
+      </w:pPr>
+      <w:r>
+        <w:t>No need for new structures, there is no distinction between new sensors and already existing sensors</w:t>
+      </w:r>
+    </w:p>
+    <w:p>
+      <w:pPr>
+        <w:pStyle w:val="ListParagraph"/>
+        <w:numPr>
+          <w:ilvl w:val="0"/>
+          <w:numId w:val="3"/>
+        </w:numPr>
+      </w:pPr>
+      <w:r>
+        <w:t>infrastructure managers must be able to initialize the new type of pluggable device</w:t>
+      </w:r>
+      <w:r>
+        <w:t>,</w:t>
+      </w:r>
+      <w:r>
+        <w:t xml:space="preserve"> configure access rights for these devices, and view detailed information about the new type of pluggable device</w:t>
+      </w:r>
+    </w:p>
+    <w:p>
+      <w:pPr>
+        <w:pStyle w:val="ListParagraph"/>
+        <w:rPr>
+          <w:b/>
+        </w:rPr>
+      </w:pPr>
+      <w:r>
+        <w:rPr>
+          <w:b/>
+        </w:rPr>
+        <w:t xml:space="preserve">Infrastructure owner can use the </w:t>
+      </w:r>
+      <w:proofErr w:type="spellStart"/>
+      <w:r>
+        <w:rPr>
+          <w:b/>
+        </w:rPr>
+        <w:t>DeviceMgmt</w:t>
+      </w:r>
+      <w:proofErr w:type="spellEnd"/>
+      <w:r>
+        <w:rPr>
+          <w:b/>
+        </w:rPr>
+        <w:t xml:space="preserve"> for </w:t>
+      </w:r>
+      <w:r>
+        <w:rPr>
+          <w:b/>
+        </w:rPr>
+        <w:t>these actions</w:t>
+      </w:r>
+      <w:r>
+        <w:rPr>
+          <w:b/>
+        </w:rPr>
+        <w:t xml:space="preserve">: changes </w:t>
+      </w:r>
+      <w:r>
+        <w:rPr>
+          <w:b/>
+        </w:rPr>
+        <w:t>in th</w:t>
+      </w:r>
+      <w:r>
+        <w:rPr>
+          <w:b/>
+        </w:rPr>
+        <w:t xml:space="preserve">e configurations can result in applications becoming (non-) active and this is the responsibility of the </w:t>
+      </w:r>
+      <w:proofErr w:type="spellStart"/>
+      <w:r>
+        <w:rPr>
+          <w:b/>
+        </w:rPr>
+        <w:t>DataManager</w:t>
+      </w:r>
+      <w:proofErr w:type="spellEnd"/>
+      <w:r>
+        <w:rPr>
+          <w:b/>
+        </w:rPr>
+        <w:t xml:space="preserve">. Topology can be shown using the </w:t>
+      </w:r>
+      <w:proofErr w:type="spellStart"/>
+      <w:r>
+        <w:rPr>
+          <w:b/>
+        </w:rPr>
+        <w:t>RequestTopology</w:t>
+      </w:r>
+      <w:proofErr w:type="spellEnd"/>
+      <w:r>
+        <w:rPr>
+          <w:b/>
+        </w:rPr>
+        <w:t xml:space="preserve"> interface.</w:t>
+      </w:r>
+      <w:r>
+        <w:rPr>
+          <w:b/>
+        </w:rPr>
+        <w:t xml:space="preserve"> Consulting log files is also done using this interface: logs are generated when connection/disconnection/heartbeats are transmitted through the system in the </w:t>
+      </w:r>
+      <w:proofErr w:type="spellStart"/>
+      <w:r>
+        <w:rPr>
+          <w:b/>
+        </w:rPr>
+        <w:t>MainDB</w:t>
+      </w:r>
+      <w:proofErr w:type="spellEnd"/>
+      <w:r>
+        <w:rPr>
+          <w:b/>
+        </w:rPr>
+        <w:t>.</w:t>
+      </w:r>
+    </w:p>
+    <w:p>
+      <w:pPr>
+        <w:pStyle w:val="ListParagraph"/>
+        <w:numPr>
+          <w:ilvl w:val="1"/>
+          <w:numId w:val="3"/>
+        </w:numPr>
+      </w:pPr>
+      <w:r>
+        <w:t>UC</w:t>
+      </w:r>
+      <w:proofErr w:type="gramStart"/>
+      <w:r>
+        <w:t>8 :</w:t>
+      </w:r>
+      <w:proofErr w:type="gramEnd"/>
+      <w:r>
+        <w:t xml:space="preserve"> Initialise a </w:t>
+      </w:r>
+      <w:r>
+        <w:t>pluggable device</w:t>
+      </w:r>
+    </w:p>
+    <w:p>
+      <w:pPr>
+        <w:pStyle w:val="ListParagraph"/>
+        <w:numPr>
+          <w:ilvl w:val="1"/>
+          <w:numId w:val="3"/>
+        </w:numPr>
+      </w:pPr>
+      <w:r>
+        <w:t>UC</w:t>
+      </w:r>
+      <w:proofErr w:type="gramStart"/>
+      <w:r>
+        <w:t>9 :</w:t>
+      </w:r>
+      <w:proofErr w:type="gramEnd"/>
+      <w:r>
+        <w:t xml:space="preserve"> Con</w:t>
+      </w:r>
+      <w:r>
+        <w:t>figure</w:t>
+      </w:r>
+      <w:r>
+        <w:t xml:space="preserve"> pluggable device access rights</w:t>
+      </w:r>
+    </w:p>
+    <w:p>
+      <w:pPr>
+        <w:pStyle w:val="ListParagraph"/>
+        <w:numPr>
+          <w:ilvl w:val="1"/>
+          <w:numId w:val="3"/>
+        </w:numPr>
+      </w:pPr>
+      <w:r>
+        <w:t>UC</w:t>
+      </w:r>
+      <w:proofErr w:type="gramStart"/>
+      <w:r>
+        <w:t>10 :</w:t>
+      </w:r>
+      <w:proofErr w:type="gramEnd"/>
+      <w:r>
+        <w:t xml:space="preserve"> Cons</w:t>
+      </w:r>
+      <w:r>
+        <w:t>ult and configure the topology</w:t>
+      </w:r>
+    </w:p>
+    <w:p>
+      <w:pPr>
+        <w:pStyle w:val="ListParagraph"/>
+        <w:ind w:left="1440"/>
+      </w:pPr>
+    </w:p>
+    <w:p>
+      <w:pPr>
+        <w:rPr>
+          <w:b/>
+          <w:u w:val="single"/>
+        </w:rPr>
+      </w:pPr>
+      <w:r>
+        <w:rPr>
+          <w:b/>
+          <w:u w:val="single"/>
+        </w:rPr>
+        <w:t>U2: Easy installation</w:t>
+      </w:r>
+    </w:p>
+    <w:p>
+      <w:pPr>
+        <w:pStyle w:val="ListParagraph"/>
+        <w:numPr>
+          <w:ilvl w:val="0"/>
+          <w:numId w:val="3"/>
+        </w:numPr>
+      </w:pPr>
+      <w:r>
+        <w:t xml:space="preserve">gateway should not require any configuration, other than being connected to the local wired or </w:t>
+      </w:r>
+      <w:proofErr w:type="spellStart"/>
+      <w:r>
+        <w:t>WiFi</w:t>
+      </w:r>
+      <w:proofErr w:type="spellEnd"/>
+      <w:r>
+        <w:t xml:space="preserve"> network, after it is plugged into an electrical socket.</w:t>
+      </w:r>
+    </w:p>
+    <w:p>
+      <w:pPr>
+        <w:pStyle w:val="ListParagraph"/>
+        <w:rPr>
+          <w:b/>
+        </w:rPr>
+      </w:pPr>
+      <w:r>
+        <w:rPr>
+          <w:b/>
+        </w:rPr>
+        <w:t xml:space="preserve">Gateways transmit a connection message we assume that the connection message emits a working default configuration. </w:t>
+      </w:r>
+    </w:p>
+    <w:p>
+      <w:pPr>
+        <w:pStyle w:val="ListParagraph"/>
+        <w:numPr>
+          <w:ilvl w:val="0"/>
+          <w:numId w:val="3"/>
+        </w:numPr>
+      </w:pPr>
+      <w:r>
+        <w:t>Installing a new mote should not require more configuration than adding it to the topology</w:t>
+      </w:r>
+    </w:p>
+    <w:p>
+      <w:pPr>
+        <w:pStyle w:val="ListParagraph"/>
+        <w:numPr>
+          <w:ilvl w:val="1"/>
+          <w:numId w:val="3"/>
+        </w:numPr>
+      </w:pPr>
+      <w:r>
+        <w:t>UC4: Install mote</w:t>
+      </w:r>
+    </w:p>
+    <w:p>
+      <w:pPr>
+        <w:pStyle w:val="ListParagraph"/>
+        <w:ind w:left="1440"/>
+        <w:rPr>
+          <w:b/>
+        </w:rPr>
+      </w:pPr>
+      <w:r>
+        <w:rPr>
+          <w:b/>
+        </w:rPr>
+        <w:t xml:space="preserve">We assume this broadcast message is the same as a connection message. The notification is sent via the </w:t>
+      </w:r>
+      <w:proofErr w:type="spellStart"/>
+      <w:r>
+        <w:rPr>
+          <w:b/>
+        </w:rPr>
+        <w:t>NotificationHandler</w:t>
+      </w:r>
+      <w:proofErr w:type="spellEnd"/>
+      <w:r>
+        <w:rPr>
+          <w:b/>
+        </w:rPr>
+        <w:t xml:space="preserve"> to the infrastructure owner</w:t>
+      </w:r>
+      <w:r>
+        <w:rPr>
+          <w:b/>
+        </w:rPr>
+        <w:t>.</w:t>
+      </w:r>
+    </w:p>
+    <w:p>
+      <w:pPr>
+        <w:pStyle w:val="ListParagraph"/>
+        <w:numPr>
+          <w:ilvl w:val="0"/>
+          <w:numId w:val="3"/>
+        </w:numPr>
+      </w:pPr>
+      <w:r>
+        <w:t xml:space="preserve">Reintroducing a previously known mote, with the same pluggable devices attached </w:t>
+      </w:r>
+      <w:bookmarkStart w:id="0" w:name="_GoBack"/>
+      <w:r>
+        <w:t>to it, should not require any configuration.</w:t>
+      </w:r>
+    </w:p>
+    <w:bookmarkEnd w:id="0"/>
+    <w:p>
+      <w:pPr>
+        <w:ind w:left="720"/>
+        <w:rPr>
+          <w:b/>
+        </w:rPr>
+      </w:pPr>
+      <w:r>
+        <w:rPr>
+          <w:b/>
+        </w:rPr>
+        <w:lastRenderedPageBreak/>
+        <w:t xml:space="preserve">The </w:t>
+      </w:r>
+      <w:proofErr w:type="spellStart"/>
+      <w:r>
+        <w:rPr>
+          <w:b/>
+        </w:rPr>
+        <w:t>DataManager</w:t>
+      </w:r>
+      <w:proofErr w:type="spellEnd"/>
+      <w:r>
+        <w:rPr>
+          <w:b/>
+        </w:rPr>
+        <w:t xml:space="preserve"> checks this in the </w:t>
+      </w:r>
+      <w:proofErr w:type="spellStart"/>
+      <w:r>
+        <w:rPr>
+          <w:b/>
+        </w:rPr>
+        <w:t>MainDB</w:t>
+      </w:r>
+      <w:proofErr w:type="spellEnd"/>
+      <w:r>
+        <w:rPr>
+          <w:b/>
+        </w:rPr>
+        <w:t xml:space="preserve">. We keep track of previously connected devices simply by toggling their ‘activation status’ in the </w:t>
+      </w:r>
+      <w:proofErr w:type="spellStart"/>
+      <w:r>
+        <w:rPr>
+          <w:b/>
+        </w:rPr>
+        <w:t>MainDB</w:t>
+      </w:r>
+      <w:proofErr w:type="spellEnd"/>
+      <w:r>
+        <w:rPr>
+          <w:b/>
+        </w:rPr>
+        <w:t xml:space="preserve">. Whenever it’s reconnected, the </w:t>
+      </w:r>
+      <w:proofErr w:type="spellStart"/>
+      <w:r>
+        <w:rPr>
+          <w:b/>
+        </w:rPr>
+        <w:t>DataManager</w:t>
+      </w:r>
+      <w:proofErr w:type="spellEnd"/>
+      <w:r>
+        <w:rPr>
+          <w:b/>
+        </w:rPr>
+        <w:t xml:space="preserve"> can restore the status to active (the same for the motes that were connected to it) and nothing more is required.</w:t>
+      </w:r>
+      <w:r>
+        <w:rPr>
+          <w:b/>
+        </w:rPr>
+        <w:tab/>
+      </w:r>
+    </w:p>
+    <w:p>
+      <w:pPr>
+        <w:pStyle w:val="ListParagraph"/>
+        <w:numPr>
+          <w:ilvl w:val="0"/>
+          <w:numId w:val="3"/>
+        </w:numPr>
+      </w:pPr>
+      <w:r>
+        <w:t>Adding new sensors or actuators should require no further customer actions be</w:t>
+      </w:r>
+      <w:r>
+        <w:t xml:space="preserve">sides plugging it into the mote. </w:t>
+      </w:r>
+      <w:r>
+        <w:t>Configurable sensors and actuators should have a working default configuration.</w:t>
+      </w:r>
+    </w:p>
+    <w:p>
+      <w:pPr>
+        <w:pStyle w:val="ListParagraph"/>
+        <w:rPr>
+          <w:b/>
+        </w:rPr>
+      </w:pPr>
+      <w:r>
+        <w:rPr>
+          <w:b/>
+        </w:rPr>
+        <w:t xml:space="preserve">Again, this is the responsibility of the </w:t>
+      </w:r>
+      <w:proofErr w:type="spellStart"/>
+      <w:r>
+        <w:rPr>
+          <w:b/>
+        </w:rPr>
+        <w:t>DataManager</w:t>
+      </w:r>
+      <w:proofErr w:type="spellEnd"/>
+      <w:r>
+        <w:rPr>
+          <w:b/>
+        </w:rPr>
+        <w:t xml:space="preserve"> (restoring configuration, restoring </w:t>
+      </w:r>
+      <w:proofErr w:type="spellStart"/>
+      <w:r>
+        <w:rPr>
+          <w:b/>
+        </w:rPr>
+        <w:t>acces</w:t>
+      </w:r>
+      <w:proofErr w:type="spellEnd"/>
+      <w:r>
+        <w:rPr>
+          <w:b/>
+        </w:rPr>
+        <w:t xml:space="preserve"> rights). It keeps track of Applications waiting for these </w:t>
+      </w:r>
+      <w:proofErr w:type="spellStart"/>
+      <w:r>
+        <w:rPr>
+          <w:b/>
+        </w:rPr>
+        <w:t>pluggables</w:t>
+      </w:r>
+      <w:proofErr w:type="spellEnd"/>
+      <w:r>
+        <w:rPr>
+          <w:b/>
+        </w:rPr>
+        <w:t xml:space="preserve"> or Applications previously using these sensors and notifies them of this device change, which can result in these applications becoming active. </w:t>
+      </w:r>
+      <w:proofErr w:type="spellStart"/>
+      <w:r>
+        <w:rPr>
+          <w:b/>
+        </w:rPr>
+        <w:t>DataManager</w:t>
+      </w:r>
+      <w:proofErr w:type="spellEnd"/>
+      <w:r>
+        <w:rPr>
+          <w:b/>
+        </w:rPr>
+        <w:t xml:space="preserve"> is responsible for notifying.</w:t>
+      </w:r>
+    </w:p>
+    <w:p>
+      <w:pPr>
+        <w:pStyle w:val="ListParagraph"/>
+        <w:numPr>
+          <w:ilvl w:val="1"/>
+          <w:numId w:val="3"/>
+        </w:numPr>
+      </w:pPr>
+      <w:r>
+        <w:t>UC</w:t>
+      </w:r>
+      <w:proofErr w:type="gramStart"/>
+      <w:r>
+        <w:t>6 :</w:t>
+      </w:r>
+      <w:proofErr w:type="gramEnd"/>
+      <w:r>
+        <w:t xml:space="preserve"> Insert </w:t>
+      </w:r>
+      <w:r>
+        <w:t>a pluggable device into a mote</w:t>
+      </w:r>
+    </w:p>
+    <w:p>
+      <w:pPr>
+        <w:pStyle w:val="ListParagraph"/>
+        <w:numPr>
+          <w:ilvl w:val="0"/>
+          <w:numId w:val="3"/>
+        </w:numPr>
+      </w:pPr>
+      <w:r>
+        <w:t>Applications should work out of the box if the required sensors and actuators are available.</w:t>
+      </w:r>
+    </w:p>
+    <w:p>
+      <w:pPr>
+        <w:pStyle w:val="ListParagraph"/>
+        <w:rPr>
+          <w:b/>
+        </w:rPr>
+      </w:pPr>
+      <w:proofErr w:type="spellStart"/>
+      <w:r>
+        <w:rPr>
+          <w:b/>
+        </w:rPr>
+        <w:t>ApplicationFacade</w:t>
+      </w:r>
+      <w:proofErr w:type="spellEnd"/>
+      <w:r>
+        <w:rPr>
+          <w:b/>
+        </w:rPr>
+        <w:t xml:space="preserve"> can request the topology and activate the Application if the required sensors are available, active and configured in the Main DB. This is done via the </w:t>
+      </w:r>
+      <w:proofErr w:type="spellStart"/>
+      <w:r>
+        <w:rPr>
+          <w:b/>
+        </w:rPr>
+        <w:t>ApplicationActivator</w:t>
+      </w:r>
+      <w:proofErr w:type="spellEnd"/>
+      <w:r>
+        <w:rPr>
+          <w:b/>
+        </w:rPr>
+        <w:t xml:space="preserve">. Lastly, we assume roles </w:t>
+      </w:r>
+      <w:proofErr w:type="spellStart"/>
+      <w:r>
+        <w:rPr>
+          <w:b/>
+        </w:rPr>
+        <w:t>can not</w:t>
+      </w:r>
+      <w:proofErr w:type="spellEnd"/>
+      <w:r>
+        <w:rPr>
+          <w:b/>
+        </w:rPr>
+        <w:t xml:space="preserve"> be changed separately</w:t>
+      </w:r>
+      <w:r>
+        <w:rPr>
+          <w:b/>
+        </w:rPr>
+        <w:t xml:space="preserve"> after configuring them; put simple: changing roles is </w:t>
+      </w:r>
+      <w:proofErr w:type="spellStart"/>
+      <w:r>
+        <w:rPr>
+          <w:b/>
+        </w:rPr>
+        <w:t>can not</w:t>
+      </w:r>
+      <w:proofErr w:type="spellEnd"/>
+      <w:r>
+        <w:rPr>
+          <w:b/>
+        </w:rPr>
+        <w:t xml:space="preserve"> be done separate from subscribing to an application and can thus not result in an application becoming inactive.</w:t>
+      </w:r>
+    </w:p>
+    <w:p>
+      <w:pPr>
+        <w:pStyle w:val="ListParagraph"/>
+        <w:numPr>
+          <w:ilvl w:val="0"/>
+          <w:numId w:val="3"/>
+        </w:numPr>
+      </w:pPr>
+      <w:r>
+        <w:t>Only when mandatory end-user roles must be assigned, additional explicit configuration actions are requirement from a customer organisation (cf. UC</w:t>
+      </w:r>
+      <w:proofErr w:type="gramStart"/>
+      <w:r>
+        <w:t>17 :</w:t>
+      </w:r>
+      <w:proofErr w:type="gramEnd"/>
+      <w:r>
+        <w:t xml:space="preserve"> Activate an application and UC19 : Subscribe to application).</w:t>
+      </w:r>
+    </w:p>
+    <w:p>
+      <w:pPr>
+        <w:pStyle w:val="ListParagraph"/>
+        <w:rPr>
+          <w:b/>
+        </w:rPr>
+      </w:pPr>
+      <w:r>
+        <w:rPr>
+          <w:b/>
+        </w:rPr>
+        <w:t>Subscriber etc. (see later)</w:t>
+      </w:r>
+    </w:p>
+    <w:p>
+      <w:pPr>
+        <w:pStyle w:val="ListParagraph"/>
+        <w:rPr>
+          <w:b/>
+        </w:rPr>
+      </w:pPr>
+    </w:p>
+    <w:p>
+      <w:pPr>
+        <w:rPr>
+          <w:b/>
+          <w:u w:val="single"/>
+        </w:rPr>
+      </w:pPr>
+      <w:r>
+        <w:rPr>
+          <w:b/>
+          <w:u w:val="single"/>
         </w:rPr>
         <w:t>AV3</w:t>
       </w:r>
-    </w:p>
-    <w:p>
-      <w:pPr>
-        <w:rPr>
-          <w:lang w:val="nl-BE"/>
-        </w:rPr>
-      </w:pPr>
-    </w:p>
-    <w:p>
-      <w:pPr>
-        <w:rPr>
-          <w:lang w:val="nl-BE"/>
-        </w:rPr>
-      </w:pPr>
-      <w:r>
-        <w:rPr>
-          <w:lang w:val="nl-BE"/>
-        </w:rPr>
-        <w:t>Prevention: redund</w:t>
-      </w:r>
-      <w:r>
-        <w:rPr>
-          <w:lang w:val="nl-BE"/>
-        </w:rPr>
-        <w:t>ant sensors</w:t>
+      <w:r>
+        <w:rPr>
+          <w:b/>
+          <w:u w:val="single"/>
+        </w:rPr>
+        <w:t>: Pluggable device or mote failure</w:t>
+      </w:r>
+    </w:p>
+    <w:p>
+      <w:r>
+        <w:t>Prevention: redundant sensors</w:t>
       </w:r>
     </w:p>
     <w:p>
@@ -70,6 +1010,68 @@
       <w:r>
         <w:t xml:space="preserve"> (possible tactic: ‘predictive model’)</w:t>
       </w:r>
+      <w:r>
+        <w:t>, thus customer organisations subscribing to applications will have to provide multiple (redundant) sensors.</w:t>
+      </w:r>
+    </w:p>
+    <w:p>
+      <w:pPr>
+        <w:pStyle w:val="ListParagraph"/>
+      </w:pPr>
+      <w:r>
+        <w:t xml:space="preserve">In </w:t>
+      </w:r>
+      <w:proofErr w:type="spellStart"/>
+      <w:r>
+        <w:t>ApplicationFacade</w:t>
+      </w:r>
+      <w:proofErr w:type="spellEnd"/>
+      <w:r>
+        <w:t xml:space="preserve">, </w:t>
+      </w:r>
+      <w:proofErr w:type="spellStart"/>
+      <w:r>
+        <w:t>ApplicationActivator</w:t>
+      </w:r>
+      <w:proofErr w:type="spellEnd"/>
+      <w:r>
+        <w:t xml:space="preserve"> </w:t>
+      </w:r>
+      <w:r>
+        <w:t xml:space="preserve">provides the interface </w:t>
+      </w:r>
+      <w:proofErr w:type="spellStart"/>
+      <w:r>
+        <w:t>SensorMgmt</w:t>
+      </w:r>
+      <w:proofErr w:type="spellEnd"/>
+      <w:r>
+        <w:t xml:space="preserve"> to </w:t>
+      </w:r>
+      <w:proofErr w:type="spellStart"/>
+      <w:r>
+        <w:t>ApplicationDataManager</w:t>
+      </w:r>
+      <w:proofErr w:type="spellEnd"/>
+      <w:r>
+        <w:t xml:space="preserve">. This is used to determine which is the current sensor used for data if there are redundant sensors. Whenever all sensors are unavailable the applications </w:t>
+      </w:r>
+      <w:proofErr w:type="gramStart"/>
+      <w:r>
+        <w:t>is</w:t>
+      </w:r>
+      <w:proofErr w:type="gramEnd"/>
+      <w:r>
+        <w:t xml:space="preserve"> set to inactive an no useful data is transmitted anymore. In short: application activation status </w:t>
+      </w:r>
+      <w:proofErr w:type="gramStart"/>
+      <w:r>
+        <w:t>are</w:t>
+      </w:r>
+      <w:proofErr w:type="gramEnd"/>
+      <w:r>
+        <w:t xml:space="preserve"> contained in the application itself.</w:t>
+      </w:r>
     </w:p>
     <w:p>
       <w:r>
@@ -84,21 +1086,45 @@
           <w:numId w:val="2"/>
         </w:numPr>
       </w:pPr>
-      <w:proofErr w:type="spellStart"/>
-      <w:r>
-        <w:t>Zie</w:t>
-      </w:r>
-      <w:proofErr w:type="spellEnd"/>
-      <w:r>
-        <w:t xml:space="preserve"> 2a: </w:t>
-      </w:r>
-      <w:proofErr w:type="spellStart"/>
-      <w:r>
-        <w:t>combinatie</w:t>
-      </w:r>
-      <w:proofErr w:type="spellEnd"/>
-      <w:r>
-        <w:t xml:space="preserve"> gateway &amp; connection manager</w:t>
+      <w:r>
+        <w:t xml:space="preserve">Responsibility of the gateway. Is forwarded via the </w:t>
+      </w:r>
+      <w:proofErr w:type="spellStart"/>
+      <w:r>
+        <w:t>HeartbeatHandler</w:t>
+      </w:r>
+      <w:proofErr w:type="spellEnd"/>
+      <w:r>
+        <w:t xml:space="preserve"> to notify the system of a heartbeat change </w:t>
+      </w:r>
+      <w:proofErr w:type="gramStart"/>
+      <w:r>
+        <w:t>an</w:t>
+      </w:r>
+      <w:proofErr w:type="gramEnd"/>
+      <w:r>
+        <w:t xml:space="preserve"> take necessary actions (mark applications as inactive, deactivate connected sensors …). This is done via the </w:t>
+      </w:r>
+      <w:proofErr w:type="spellStart"/>
+      <w:r>
+        <w:t>MainDB</w:t>
+      </w:r>
+      <w:proofErr w:type="spellEnd"/>
+      <w:r>
+        <w:t>.</w:t>
+      </w:r>
+    </w:p>
+    <w:p>
+      <w:pPr>
+        <w:rPr>
+          <w:lang w:val="nl-BE"/>
+        </w:rPr>
+      </w:pPr>
+      <w:r>
+        <w:rPr>
+          <w:lang w:val="nl-BE"/>
+        </w:rPr>
+        <w:t>Resolution:</w:t>
       </w:r>
     </w:p>
     <w:p>
@@ -108,15 +1134,28 @@
           <w:ilvl w:val="0"/>
           <w:numId w:val="2"/>
         </w:numPr>
-        <w:rPr>
-          <w:lang w:val="nl-BE"/>
-        </w:rPr>
-      </w:pPr>
-      <w:r>
-        <w:rPr>
-          <w:lang w:val="nl-BE"/>
-        </w:rPr>
-        <w:t>Eventueel connection manager opsplitsen om intern de structuur logisch bij te houden: aparte component die missing heartbeats telt</w:t>
+      </w:pPr>
+      <w:r>
+        <w:t xml:space="preserve">The </w:t>
+      </w:r>
+      <w:proofErr w:type="spellStart"/>
+      <w:r>
+        <w:t>DataManager</w:t>
+      </w:r>
+      <w:proofErr w:type="spellEnd"/>
+      <w:r>
+        <w:t xml:space="preserve"> is responsible for notifying the </w:t>
+      </w:r>
+      <w:r>
+        <w:t xml:space="preserve">infrastructure owner via the </w:t>
+      </w:r>
+      <w:proofErr w:type="spellStart"/>
+      <w:r>
+        <w:t>NotificationHandler</w:t>
+      </w:r>
+      <w:proofErr w:type="spellEnd"/>
+      <w:r>
+        <w:t>.</w:t>
       </w:r>
     </w:p>
     <w:p>
@@ -128,40 +1167,7 @@
         </w:numPr>
       </w:pPr>
       <w:r>
-        <w:t xml:space="preserve">Restructure </w:t>
-      </w:r>
-      <w:proofErr w:type="spellStart"/>
-      <w:r>
-        <w:t>TopologyConsultor</w:t>
-      </w:r>
-      <w:proofErr w:type="spellEnd"/>
-      <w:r>
-        <w:t xml:space="preserve"> </w:t>
-      </w:r>
-      <w:r>
-        <w:rPr>
-          <w:lang w:val="nl-BE"/>
-        </w:rPr>
-        <w:sym w:font="Wingdings" w:char="F0E0"/>
-      </w:r>
-      <w:r>
-        <w:t xml:space="preserve"> </w:t>
-      </w:r>
-      <w:proofErr w:type="spellStart"/>
-      <w:r>
-        <w:t>TopologyManager</w:t>
-      </w:r>
-      <w:proofErr w:type="spellEnd"/>
-      <w:r>
-        <w:t xml:space="preserve">: </w:t>
-      </w:r>
-      <w:proofErr w:type="gramStart"/>
-      <w:r>
-        <w:t>more clear</w:t>
-      </w:r>
-      <w:proofErr w:type="gramEnd"/>
-      <w:r>
-        <w:t>. Can consult and manage topology (i.e. adjust)</w:t>
+        <w:t xml:space="preserve">Idem </w:t>
       </w:r>
     </w:p>
     <w:p>
@@ -173,31 +1179,31 @@
         </w:numPr>
       </w:pPr>
       <w:r>
-        <w:t xml:space="preserve">Restructure/rename </w:t>
-      </w:r>
-      <w:proofErr w:type="spellStart"/>
-      <w:r>
-        <w:t>TopologyManager</w:t>
-      </w:r>
-      <w:proofErr w:type="spellEnd"/>
-      <w:r>
-        <w:t xml:space="preserve"> (</w:t>
-      </w:r>
-      <w:r>
-        <w:sym w:font="Wingdings" w:char="F0E0"/>
-      </w:r>
-      <w:proofErr w:type="gramStart"/>
-      <w:r>
-        <w:t xml:space="preserve"> ..</w:t>
-      </w:r>
-      <w:proofErr w:type="spellStart"/>
-      <w:proofErr w:type="gramEnd"/>
-      <w:r>
-        <w:t>DBManager</w:t>
-      </w:r>
-      <w:proofErr w:type="spellEnd"/>
-      <w:r>
-        <w:t>): this contains more than only the topology, also configuration and information about sensors</w:t>
+        <w:t xml:space="preserve">Notifying the </w:t>
+      </w:r>
+      <w:proofErr w:type="spellStart"/>
+      <w:r>
+        <w:t>CustomerOrganisation</w:t>
+      </w:r>
+      <w:proofErr w:type="spellEnd"/>
+      <w:r>
+        <w:t xml:space="preserve"> of activation, reactivation or suspension of applications is handled by the </w:t>
+      </w:r>
+      <w:proofErr w:type="spellStart"/>
+      <w:r>
+        <w:t>ApplicationFacade</w:t>
+      </w:r>
+      <w:proofErr w:type="spellEnd"/>
+      <w:r>
+        <w:t xml:space="preserve">, it uses the </w:t>
+      </w:r>
+      <w:proofErr w:type="spellStart"/>
+      <w:r>
+        <w:t>NotificationHandler</w:t>
+      </w:r>
+      <w:proofErr w:type="spellEnd"/>
+      <w:r>
+        <w:t xml:space="preserve"> to perform this action.</w:t>
       </w:r>
     </w:p>
     <w:p>
@@ -209,22 +1215,55 @@
         </w:numPr>
       </w:pPr>
       <w:r>
-        <w:t xml:space="preserve">Restructure Topology </w:t>
-      </w:r>
-      <w:r>
-        <w:rPr>
-          <w:lang w:val="nl-BE"/>
-        </w:rPr>
-        <w:sym w:font="Wingdings" w:char="F0E0"/>
-      </w:r>
-      <w:r>
-        <w:t xml:space="preserve"> </w:t>
-      </w:r>
-      <w:r>
-        <w:t>…</w:t>
-      </w:r>
-      <w:r>
-        <w:t>DB (contains all information regarding sensors</w:t>
+        <w:t xml:space="preserve">When a device change is coming through the system the </w:t>
+      </w:r>
+      <w:proofErr w:type="spellStart"/>
+      <w:r>
+        <w:t>DataManager</w:t>
+      </w:r>
+      <w:proofErr w:type="spellEnd"/>
+      <w:r>
+        <w:t xml:space="preserve"> finds out which application use the devices to transmit the device change (possibly resulting in the suspension of the application) and notifies this application via the </w:t>
+      </w:r>
+      <w:proofErr w:type="spellStart"/>
+      <w:r>
+        <w:t>notificationhandler</w:t>
+      </w:r>
+      <w:proofErr w:type="spellEnd"/>
+      <w:r>
+        <w:t>.</w:t>
+      </w:r>
+    </w:p>
+    <w:p/>
+    <w:p>
+      <w:pPr>
+        <w:rPr>
+          <w:b/>
+          <w:u w:val="single"/>
+        </w:rPr>
+      </w:pPr>
+      <w:r>
+        <w:rPr>
+          <w:b/>
+          <w:u w:val="single"/>
+        </w:rPr>
+        <w:t xml:space="preserve">Av1: Communication between </w:t>
+      </w:r>
+      <w:proofErr w:type="spellStart"/>
+      <w:r>
+        <w:rPr>
+          <w:b/>
+          <w:u w:val="single"/>
+        </w:rPr>
+        <w:t>SIoTIP</w:t>
+      </w:r>
+      <w:proofErr w:type="spellEnd"/>
+      <w:r>
+        <w:rPr>
+          <w:b/>
+          <w:u w:val="single"/>
+        </w:rPr>
+        <w:t xml:space="preserve"> gateway and Online Service</w:t>
       </w:r>
     </w:p>
     <w:p>
@@ -235,50 +1274,441 @@
           <w:numId w:val="2"/>
         </w:numPr>
         <w:rPr>
-          <w:lang w:val="nl-BE"/>
-        </w:rPr>
-      </w:pPr>
-      <w:r>
-        <w:rPr>
-          <w:lang w:val="nl-BE"/>
-        </w:rPr>
-        <w:t xml:space="preserve">Restructure PeripheralDB </w:t>
-      </w:r>
-      <w:r>
-        <w:rPr>
-          <w:lang w:val="nl-BE"/>
-        </w:rPr>
-        <w:sym w:font="Wingdings" w:char="F0E0"/>
-      </w:r>
-      <w:r>
-        <w:rPr>
-          <w:lang w:val="nl-BE"/>
-        </w:rPr>
-        <w:t xml:space="preserve"> PeripheralTypeDB</w:t>
-      </w:r>
-    </w:p>
-    <w:p>
-      <w:pPr>
-        <w:rPr>
-          <w:lang w:val="nl-BE"/>
-        </w:rPr>
-      </w:pPr>
-      <w:r>
-        <w:rPr>
-          <w:lang w:val="nl-BE"/>
-        </w:rPr>
-        <w:t>Resolution:</w:t>
-      </w:r>
-    </w:p>
-    <w:p>
-      <w:pPr>
-        <w:rPr>
-          <w:lang w:val="nl-BE"/>
-        </w:rPr>
-      </w:pPr>
-      <w:bookmarkStart w:id="0" w:name="_GoBack"/>
-      <w:bookmarkEnd w:id="0"/>
-    </w:p>
+          <w:b/>
+          <w:u w:val="single"/>
+        </w:rPr>
+      </w:pPr>
+      <w:r>
+        <w:t>Detection of ga</w:t>
+      </w:r>
+      <w:r>
+        <w:t xml:space="preserve">teway not sending data anymore is done by </w:t>
+      </w:r>
+      <w:proofErr w:type="spellStart"/>
+      <w:r>
+        <w:t>SynchronizationHandler</w:t>
+      </w:r>
+      <w:proofErr w:type="spellEnd"/>
+      <w:r>
+        <w:t xml:space="preserve"> in the </w:t>
+      </w:r>
+      <w:proofErr w:type="spellStart"/>
+      <w:r>
+        <w:t>GatewayFac</w:t>
+      </w:r>
+      <w:r>
+        <w:t>ade</w:t>
+      </w:r>
+      <w:proofErr w:type="spellEnd"/>
+      <w:r>
+        <w:t xml:space="preserve">. It timer in </w:t>
+      </w:r>
+      <w:proofErr w:type="spellStart"/>
+      <w:r>
+        <w:t>DeadlineChecker</w:t>
+      </w:r>
+      <w:proofErr w:type="spellEnd"/>
+      <w:r>
+        <w:t xml:space="preserve"> is not refreshed timely, the system administrator will be notified.</w:t>
+      </w:r>
+    </w:p>
+    <w:p>
+      <w:pPr>
+        <w:pStyle w:val="ListParagraph"/>
+        <w:numPr>
+          <w:ilvl w:val="0"/>
+          <w:numId w:val="2"/>
+        </w:numPr>
+        <w:rPr>
+          <w:b/>
+          <w:u w:val="single"/>
+        </w:rPr>
+      </w:pPr>
+      <w:r>
+        <w:t>Acknowledging each message</w:t>
+      </w:r>
+      <w:r>
+        <w:t xml:space="preserve"> is done by the handlers in the façade. If one of the </w:t>
+      </w:r>
+      <w:proofErr w:type="spellStart"/>
+      <w:r>
+        <w:t>acks</w:t>
+      </w:r>
+      <w:proofErr w:type="spellEnd"/>
+      <w:r>
+        <w:t xml:space="preserve"> does not arrive, the gateway starts storing its data locally.</w:t>
+      </w:r>
+      <w:r>
+        <w:rPr>
+          <w:b/>
+        </w:rPr>
+        <w:t xml:space="preserve"> (FIFO, LIFO … TODO: </w:t>
+      </w:r>
+      <w:proofErr w:type="gramStart"/>
+      <w:r>
+        <w:rPr>
+          <w:b/>
+        </w:rPr>
+        <w:t>Explain !</w:t>
+      </w:r>
+      <w:proofErr w:type="gramEnd"/>
+      <w:r>
+        <w:rPr>
+          <w:b/>
+        </w:rPr>
+        <w:t>)</w:t>
+      </w:r>
+    </w:p>
+    <w:p>
+      <w:pPr>
+        <w:pStyle w:val="ListParagraph"/>
+        <w:numPr>
+          <w:ilvl w:val="0"/>
+          <w:numId w:val="4"/>
+        </w:numPr>
+        <w:rPr>
+          <w:b/>
+          <w:u w:val="single"/>
+        </w:rPr>
+      </w:pPr>
+      <w:r>
+        <w:t xml:space="preserve">The </w:t>
+      </w:r>
+      <w:proofErr w:type="spellStart"/>
+      <w:r>
+        <w:t>GatewayFacade</w:t>
+      </w:r>
+      <w:proofErr w:type="spellEnd"/>
+      <w:r>
+        <w:t xml:space="preserve"> can notify </w:t>
+      </w:r>
+      <w:proofErr w:type="spellStart"/>
+      <w:r>
+        <w:t>SysAdmin</w:t>
+      </w:r>
+      <w:proofErr w:type="spellEnd"/>
+      <w:r>
+        <w:t xml:space="preserve"> in case of gateway</w:t>
+      </w:r>
+      <w:r>
+        <w:t xml:space="preserve"> </w:t>
+      </w:r>
+      <w:proofErr w:type="spellStart"/>
+      <w:r>
+        <w:t>communcation</w:t>
+      </w:r>
+      <w:proofErr w:type="spellEnd"/>
+      <w:r>
+        <w:t xml:space="preserve"> failure AND Monitor pings the </w:t>
+      </w:r>
+      <w:proofErr w:type="spellStart"/>
+      <w:r>
+        <w:t>GatewayFacade</w:t>
+      </w:r>
+      <w:proofErr w:type="spellEnd"/>
+      <w:r>
+        <w:t xml:space="preserve"> and notifies the </w:t>
+      </w:r>
+      <w:proofErr w:type="spellStart"/>
+      <w:r>
+        <w:t>SysAdmin</w:t>
+      </w:r>
+      <w:proofErr w:type="spellEnd"/>
+      <w:r>
+        <w:t xml:space="preserve"> in case of an internal </w:t>
+      </w:r>
+      <w:proofErr w:type="spellStart"/>
+      <w:r>
+        <w:t>gatewayfacade</w:t>
+      </w:r>
+      <w:proofErr w:type="spellEnd"/>
+      <w:r>
+        <w:t xml:space="preserve"> failure.</w:t>
+      </w:r>
+    </w:p>
+    <w:p>
+      <w:pPr>
+        <w:rPr>
+          <w:b/>
+          <w:u w:val="single"/>
+        </w:rPr>
+      </w:pPr>
+    </w:p>
+    <w:p>
+      <w:pPr>
+        <w:rPr>
+          <w:b/>
+          <w:u w:val="single"/>
+        </w:rPr>
+      </w:pPr>
+      <w:r>
+        <w:rPr>
+          <w:b/>
+          <w:u w:val="single"/>
+        </w:rPr>
+        <w:t>Av2</w:t>
+      </w:r>
+      <w:r>
+        <w:rPr>
+          <w:b/>
+          <w:u w:val="single"/>
+        </w:rPr>
+        <w:t xml:space="preserve">: </w:t>
+      </w:r>
+      <w:r>
+        <w:rPr>
+          <w:b/>
+          <w:u w:val="single"/>
+        </w:rPr>
+        <w:t>Application failure</w:t>
+      </w:r>
+    </w:p>
+    <w:p>
+      <w:pPr>
+        <w:pStyle w:val="ListParagraph"/>
+        <w:numPr>
+          <w:ilvl w:val="0"/>
+          <w:numId w:val="2"/>
+        </w:numPr>
+        <w:rPr>
+          <w:b/>
+          <w:u w:val="single"/>
+        </w:rPr>
+      </w:pPr>
+      <w:r>
+        <w:t xml:space="preserve">Ping tactic with monitor in Application Façade which notifies </w:t>
+      </w:r>
+      <w:proofErr w:type="spellStart"/>
+      <w:r>
+        <w:t>SysAdmin</w:t>
+      </w:r>
+      <w:proofErr w:type="spellEnd"/>
+      <w:r>
+        <w:t xml:space="preserve"> and after 3 attempted restarts notifies the customer organization and the application provider.</w:t>
+      </w:r>
+    </w:p>
+    <w:p/>
+    <w:p>
+      <w:pPr>
+        <w:rPr>
+          <w:b/>
+          <w:u w:val="single"/>
+        </w:rPr>
+      </w:pPr>
+      <w:r>
+        <w:rPr>
+          <w:b/>
+          <w:u w:val="single"/>
+        </w:rPr>
+        <w:t>P2: Requests to the pluggable data database</w:t>
+      </w:r>
+    </w:p>
+    <w:p>
+      <w:pPr>
+        <w:pStyle w:val="ListParagraph"/>
+        <w:numPr>
+          <w:ilvl w:val="0"/>
+          <w:numId w:val="2"/>
+        </w:numPr>
+      </w:pPr>
+      <w:proofErr w:type="spellStart"/>
+      <w:r>
+        <w:t>SensorDataManager</w:t>
+      </w:r>
+      <w:proofErr w:type="spellEnd"/>
+      <w:r>
+        <w:t xml:space="preserve"> is responsible for FIFO, aging, dynamic priority scheduling and whatnot</w:t>
+      </w:r>
+    </w:p>
+    <w:p/>
+    <w:p>
+      <w:pPr>
+        <w:rPr>
+          <w:b/>
+          <w:u w:val="single"/>
+        </w:rPr>
+      </w:pPr>
+      <w:r>
+        <w:rPr>
+          <w:b/>
+          <w:u w:val="single"/>
+        </w:rPr>
+        <w:t>U1: Application updates</w:t>
+      </w:r>
+    </w:p>
+    <w:p>
+      <w:pPr>
+        <w:pStyle w:val="ListParagraph"/>
+        <w:numPr>
+          <w:ilvl w:val="0"/>
+          <w:numId w:val="2"/>
+        </w:numPr>
+        <w:rPr>
+          <w:b/>
+          <w:u w:val="single"/>
+        </w:rPr>
+      </w:pPr>
+      <w:r>
+        <w:t xml:space="preserve">Updating applications happens via the </w:t>
+      </w:r>
+      <w:proofErr w:type="spellStart"/>
+      <w:r>
+        <w:t>ApplicationUpdater</w:t>
+      </w:r>
+      <w:proofErr w:type="spellEnd"/>
+      <w:r>
+        <w:t xml:space="preserve">. </w:t>
+      </w:r>
+    </w:p>
+    <w:p/>
+    <w:p/>
+    <w:p/>
+    <w:p/>
+    <w:p>
+      <w:pPr>
+        <w:pStyle w:val="ListParagraph"/>
+        <w:rPr>
+          <w:b/>
+        </w:rPr>
+      </w:pPr>
+    </w:p>
+    <w:p>
+      <w:pPr>
+        <w:pStyle w:val="ListParagraph"/>
+        <w:rPr>
+          <w:b/>
+        </w:rPr>
+      </w:pPr>
+    </w:p>
+    <w:p>
+      <w:r>
+        <w:br w:type="page"/>
+      </w:r>
+    </w:p>
+    <w:p>
+      <w:r>
+        <w:t>FUTURE:</w:t>
+      </w:r>
+    </w:p>
+    <w:p>
+      <w:r>
+        <w:t>UC19: Subscribe to application</w:t>
+      </w:r>
+    </w:p>
+    <w:p>
+      <w:pPr>
+        <w:pStyle w:val="ListParagraph"/>
+        <w:numPr>
+          <w:ilvl w:val="0"/>
+          <w:numId w:val="2"/>
+        </w:numPr>
+      </w:pPr>
+      <w:r>
+        <w:t xml:space="preserve">Component subscriber </w:t>
+      </w:r>
+      <w:proofErr w:type="spellStart"/>
+      <w:r>
+        <w:t>laten</w:t>
+      </w:r>
+      <w:proofErr w:type="spellEnd"/>
+      <w:r>
+        <w:t xml:space="preserve"> </w:t>
+      </w:r>
+      <w:proofErr w:type="spellStart"/>
+      <w:r>
+        <w:t>communiceren</w:t>
+      </w:r>
+      <w:proofErr w:type="spellEnd"/>
+      <w:r>
+        <w:t xml:space="preserve"> met Customer Organization die de handling van subscriptions </w:t>
+      </w:r>
+      <w:proofErr w:type="spellStart"/>
+      <w:r>
+        <w:t>doet</w:t>
+      </w:r>
+      <w:proofErr w:type="spellEnd"/>
+      <w:r>
+        <w:t>.</w:t>
+      </w:r>
+    </w:p>
+    <w:p/>
+    <w:p>
+      <w:r>
+        <w:t>QUESTIONS:</w:t>
+      </w:r>
+    </w:p>
+    <w:p>
+      <w:pPr>
+        <w:pStyle w:val="ListParagraph"/>
+        <w:numPr>
+          <w:ilvl w:val="0"/>
+          <w:numId w:val="2"/>
+        </w:numPr>
+      </w:pPr>
+      <w:r>
+        <w:t xml:space="preserve">Why sometimes </w:t>
+      </w:r>
+      <w:proofErr w:type="spellStart"/>
+      <w:r>
+        <w:t>bollekes</w:t>
+      </w:r>
+      <w:proofErr w:type="spellEnd"/>
+      <w:r>
+        <w:t xml:space="preserve"> and sometimes not?</w:t>
+      </w:r>
+    </w:p>
+    <w:p>
+      <w:r>
+        <w:drawing>
+          <wp:inline distT="0" distB="0" distL="0" distR="0" wp14:anchorId="0527DAC7" wp14:editId="0F00A2E9">
+            <wp:extent cx="5727700" cy="3582670"/>
+            <wp:effectExtent l="0" t="0" r="12700" b="0"/>
+            <wp:docPr id="1" name="Picture 1"/>
+            <wp:cNvGraphicFramePr>
+              <a:graphicFrameLocks xmlns:a="http://schemas.openxmlformats.org/drawingml/2006/main" noChangeAspect="1"/>
+            </wp:cNvGraphicFramePr>
+            <a:graphic xmlns:a="http://schemas.openxmlformats.org/drawingml/2006/main">
+              <a:graphicData uri="http://schemas.openxmlformats.org/drawingml/2006/picture">
+                <pic:pic xmlns:pic="http://schemas.openxmlformats.org/drawingml/2006/picture">
+                  <pic:nvPicPr>
+                    <pic:cNvPr id="1" name=""/>
+                    <pic:cNvPicPr/>
+                  </pic:nvPicPr>
+                  <pic:blipFill>
+                    <a:blip r:embed="rId5"/>
+                    <a:stretch>
+                      <a:fillRect/>
+                    </a:stretch>
+                  </pic:blipFill>
+                  <pic:spPr>
+                    <a:xfrm>
+                      <a:off x="0" y="0"/>
+                      <a:ext cx="5727700" cy="3582670"/>
+                    </a:xfrm>
+                    <a:prstGeom prst="rect">
+                      <a:avLst/>
+                    </a:prstGeom>
+                  </pic:spPr>
+                </pic:pic>
+              </a:graphicData>
+            </a:graphic>
+          </wp:inline>
+        </w:drawing>
+      </w:r>
+    </w:p>
+    <w:p>
+      <w:pPr>
+        <w:pStyle w:val="ListParagraph"/>
+        <w:numPr>
+          <w:ilvl w:val="0"/>
+          <w:numId w:val="2"/>
+        </w:numPr>
+      </w:pPr>
+      <w:r>
+        <w:t>How do you check internal failures autonomously? Do we need to use an internal monitor, what if the monitor fails?</w:t>
+      </w:r>
+    </w:p>
+    <w:p/>
     <w:sectPr>
       <w:pgSz w:w="11900" w:h="16840"/>
       <w:pgMar w:top="1440" w:right="1440" w:bottom="1440" w:left="1440" w:header="708" w:footer="708" w:gutter="0"/>
@@ -292,6 +1722,232 @@
 <file path=word/numbering.xml><?xml version="1.0" encoding="utf-8"?>
 <w:numbering xmlns:wpc="http://schemas.microsoft.com/office/word/2010/wordprocessingCanvas" xmlns:mo="http://schemas.microsoft.com/office/mac/office/2008/main" xmlns:mc="http://schemas.openxmlformats.org/markup-compatibility/2006" xmlns:mv="urn:schemas-microsoft-com:mac:vml" xmlns:o="urn:schemas-microsoft-com:office:office" xmlns:r="http://schemas.openxmlformats.org/officeDocument/2006/relationships" xmlns:m="http://schemas.openxmlformats.org/officeDocument/2006/math" xmlns:v="urn:schemas-microsoft-com:vml" xmlns:wp14="http://schemas.microsoft.com/office/word/2010/wordprocessingDrawing" xmlns:wp="http://schemas.openxmlformats.org/drawingml/2006/wordprocessingDrawing" xmlns:w10="urn:schemas-microsoft-com:office:word" xmlns:w="http://schemas.openxmlformats.org/wordprocessingml/2006/main" xmlns:w14="http://schemas.microsoft.com/office/word/2010/wordml" xmlns:w15="http://schemas.microsoft.com/office/word/2012/wordml" xmlns:wpg="http://schemas.microsoft.com/office/word/2010/wordprocessingGroup" xmlns:wpi="http://schemas.microsoft.com/office/word/2010/wordprocessingInk" xmlns:wne="http://schemas.microsoft.com/office/word/2006/wordml" xmlns:wps="http://schemas.microsoft.com/office/word/2010/wordprocessingShape" mc:Ignorable="w14 w15 wp14">
   <w:abstractNum w:abstractNumId="0">
+    <w:nsid w:val="055B1EF8"/>
+    <w:multiLevelType w:val="hybridMultilevel"/>
+    <w:tmpl w:val="4A922F6E"/>
+    <w:lvl w:ilvl="0" w:tplc="467EE596">
+      <w:numFmt w:val="bullet"/>
+      <w:lvlText w:val=""/>
+      <w:lvlJc w:val="left"/>
+      <w:pPr>
+        <w:ind w:left="1080" w:hanging="360"/>
+      </w:pPr>
+      <w:rPr>
+        <w:rFonts w:ascii="Wingdings" w:eastAsiaTheme="minorHAnsi" w:hAnsi="Wingdings" w:cstheme="minorBidi" w:hint="default"/>
+        <w:b w:val="0"/>
+        <w:u w:val="none"/>
+      </w:rPr>
+    </w:lvl>
+    <w:lvl w:ilvl="1" w:tplc="08090003" w:tentative="1">
+      <w:start w:val="1"/>
+      <w:numFmt w:val="bullet"/>
+      <w:lvlText w:val="o"/>
+      <w:lvlJc w:val="left"/>
+      <w:pPr>
+        <w:ind w:left="1800" w:hanging="360"/>
+      </w:pPr>
+      <w:rPr>
+        <w:rFonts w:ascii="Courier New" w:hAnsi="Courier New" w:cs="Courier New" w:hint="default"/>
+      </w:rPr>
+    </w:lvl>
+    <w:lvl w:ilvl="2" w:tplc="08090005" w:tentative="1">
+      <w:start w:val="1"/>
+      <w:numFmt w:val="bullet"/>
+      <w:lvlText w:val=""/>
+      <w:lvlJc w:val="left"/>
+      <w:pPr>
+        <w:ind w:left="2520" w:hanging="360"/>
+      </w:pPr>
+      <w:rPr>
+        <w:rFonts w:ascii="Wingdings" w:hAnsi="Wingdings" w:hint="default"/>
+      </w:rPr>
+    </w:lvl>
+    <w:lvl w:ilvl="3" w:tplc="08090001" w:tentative="1">
+      <w:start w:val="1"/>
+      <w:numFmt w:val="bullet"/>
+      <w:lvlText w:val=""/>
+      <w:lvlJc w:val="left"/>
+      <w:pPr>
+        <w:ind w:left="3240" w:hanging="360"/>
+      </w:pPr>
+      <w:rPr>
+        <w:rFonts w:ascii="Symbol" w:hAnsi="Symbol" w:hint="default"/>
+      </w:rPr>
+    </w:lvl>
+    <w:lvl w:ilvl="4" w:tplc="08090003" w:tentative="1">
+      <w:start w:val="1"/>
+      <w:numFmt w:val="bullet"/>
+      <w:lvlText w:val="o"/>
+      <w:lvlJc w:val="left"/>
+      <w:pPr>
+        <w:ind w:left="3960" w:hanging="360"/>
+      </w:pPr>
+      <w:rPr>
+        <w:rFonts w:ascii="Courier New" w:hAnsi="Courier New" w:cs="Courier New" w:hint="default"/>
+      </w:rPr>
+    </w:lvl>
+    <w:lvl w:ilvl="5" w:tplc="08090005" w:tentative="1">
+      <w:start w:val="1"/>
+      <w:numFmt w:val="bullet"/>
+      <w:lvlText w:val=""/>
+      <w:lvlJc w:val="left"/>
+      <w:pPr>
+        <w:ind w:left="4680" w:hanging="360"/>
+      </w:pPr>
+      <w:rPr>
+        <w:rFonts w:ascii="Wingdings" w:hAnsi="Wingdings" w:hint="default"/>
+      </w:rPr>
+    </w:lvl>
+    <w:lvl w:ilvl="6" w:tplc="08090001" w:tentative="1">
+      <w:start w:val="1"/>
+      <w:numFmt w:val="bullet"/>
+      <w:lvlText w:val=""/>
+      <w:lvlJc w:val="left"/>
+      <w:pPr>
+        <w:ind w:left="5400" w:hanging="360"/>
+      </w:pPr>
+      <w:rPr>
+        <w:rFonts w:ascii="Symbol" w:hAnsi="Symbol" w:hint="default"/>
+      </w:rPr>
+    </w:lvl>
+    <w:lvl w:ilvl="7" w:tplc="08090003" w:tentative="1">
+      <w:start w:val="1"/>
+      <w:numFmt w:val="bullet"/>
+      <w:lvlText w:val="o"/>
+      <w:lvlJc w:val="left"/>
+      <w:pPr>
+        <w:ind w:left="6120" w:hanging="360"/>
+      </w:pPr>
+      <w:rPr>
+        <w:rFonts w:ascii="Courier New" w:hAnsi="Courier New" w:cs="Courier New" w:hint="default"/>
+      </w:rPr>
+    </w:lvl>
+    <w:lvl w:ilvl="8" w:tplc="08090005" w:tentative="1">
+      <w:start w:val="1"/>
+      <w:numFmt w:val="bullet"/>
+      <w:lvlText w:val=""/>
+      <w:lvlJc w:val="left"/>
+      <w:pPr>
+        <w:ind w:left="6840" w:hanging="360"/>
+      </w:pPr>
+      <w:rPr>
+        <w:rFonts w:ascii="Wingdings" w:hAnsi="Wingdings" w:hint="default"/>
+      </w:rPr>
+    </w:lvl>
+  </w:abstractNum>
+  <w:abstractNum w:abstractNumId="1">
+    <w:nsid w:val="0F445DA5"/>
+    <w:multiLevelType w:val="hybridMultilevel"/>
+    <w:tmpl w:val="3F10D8B0"/>
+    <w:lvl w:ilvl="0" w:tplc="AE382CA0">
+      <w:numFmt w:val="bullet"/>
+      <w:lvlText w:val=""/>
+      <w:lvlJc w:val="left"/>
+      <w:pPr>
+        <w:ind w:left="720" w:hanging="360"/>
+      </w:pPr>
+      <w:rPr>
+        <w:rFonts w:ascii="Wingdings" w:eastAsiaTheme="minorHAnsi" w:hAnsi="Wingdings" w:cstheme="minorBidi" w:hint="default"/>
+      </w:rPr>
+    </w:lvl>
+    <w:lvl w:ilvl="1" w:tplc="08090003">
+      <w:start w:val="1"/>
+      <w:numFmt w:val="bullet"/>
+      <w:lvlText w:val="o"/>
+      <w:lvlJc w:val="left"/>
+      <w:pPr>
+        <w:ind w:left="1440" w:hanging="360"/>
+      </w:pPr>
+      <w:rPr>
+        <w:rFonts w:ascii="Courier New" w:hAnsi="Courier New" w:cs="Courier New" w:hint="default"/>
+      </w:rPr>
+    </w:lvl>
+    <w:lvl w:ilvl="2" w:tplc="08090005" w:tentative="1">
+      <w:start w:val="1"/>
+      <w:numFmt w:val="bullet"/>
+      <w:lvlText w:val=""/>
+      <w:lvlJc w:val="left"/>
+      <w:pPr>
+        <w:ind w:left="2160" w:hanging="360"/>
+      </w:pPr>
+      <w:rPr>
+        <w:rFonts w:ascii="Wingdings" w:hAnsi="Wingdings" w:hint="default"/>
+      </w:rPr>
+    </w:lvl>
+    <w:lvl w:ilvl="3" w:tplc="08090001" w:tentative="1">
+      <w:start w:val="1"/>
+      <w:numFmt w:val="bullet"/>
+      <w:lvlText w:val=""/>
+      <w:lvlJc w:val="left"/>
+      <w:pPr>
+        <w:ind w:left="2880" w:hanging="360"/>
+      </w:pPr>
+      <w:rPr>
+        <w:rFonts w:ascii="Symbol" w:hAnsi="Symbol" w:hint="default"/>
+      </w:rPr>
+    </w:lvl>
+    <w:lvl w:ilvl="4" w:tplc="08090003" w:tentative="1">
+      <w:start w:val="1"/>
+      <w:numFmt w:val="bullet"/>
+      <w:lvlText w:val="o"/>
+      <w:lvlJc w:val="left"/>
+      <w:pPr>
+        <w:ind w:left="3600" w:hanging="360"/>
+      </w:pPr>
+      <w:rPr>
+        <w:rFonts w:ascii="Courier New" w:hAnsi="Courier New" w:cs="Courier New" w:hint="default"/>
+      </w:rPr>
+    </w:lvl>
+    <w:lvl w:ilvl="5" w:tplc="08090005" w:tentative="1">
+      <w:start w:val="1"/>
+      <w:numFmt w:val="bullet"/>
+      <w:lvlText w:val=""/>
+      <w:lvlJc w:val="left"/>
+      <w:pPr>
+        <w:ind w:left="4320" w:hanging="360"/>
+      </w:pPr>
+      <w:rPr>
+        <w:rFonts w:ascii="Wingdings" w:hAnsi="Wingdings" w:hint="default"/>
+      </w:rPr>
+    </w:lvl>
+    <w:lvl w:ilvl="6" w:tplc="08090001" w:tentative="1">
+      <w:start w:val="1"/>
+      <w:numFmt w:val="bullet"/>
+      <w:lvlText w:val=""/>
+      <w:lvlJc w:val="left"/>
+      <w:pPr>
+        <w:ind w:left="5040" w:hanging="360"/>
+      </w:pPr>
+      <w:rPr>
+        <w:rFonts w:ascii="Symbol" w:hAnsi="Symbol" w:hint="default"/>
+      </w:rPr>
+    </w:lvl>
+    <w:lvl w:ilvl="7" w:tplc="08090003" w:tentative="1">
+      <w:start w:val="1"/>
+      <w:numFmt w:val="bullet"/>
+      <w:lvlText w:val="o"/>
+      <w:lvlJc w:val="left"/>
+      <w:pPr>
+        <w:ind w:left="5760" w:hanging="360"/>
+      </w:pPr>
+      <w:rPr>
+        <w:rFonts w:ascii="Courier New" w:hAnsi="Courier New" w:cs="Courier New" w:hint="default"/>
+      </w:rPr>
+    </w:lvl>
+    <w:lvl w:ilvl="8" w:tplc="08090005" w:tentative="1">
+      <w:start w:val="1"/>
+      <w:numFmt w:val="bullet"/>
+      <w:lvlText w:val=""/>
+      <w:lvlJc w:val="left"/>
+      <w:pPr>
+        <w:ind w:left="6480" w:hanging="360"/>
+      </w:pPr>
+      <w:rPr>
+        <w:rFonts w:ascii="Wingdings" w:hAnsi="Wingdings" w:hint="default"/>
+      </w:rPr>
+    </w:lvl>
+  </w:abstractNum>
+  <w:abstractNum w:abstractNumId="2">
     <w:nsid w:val="149A7995"/>
     <w:multiLevelType w:val="hybridMultilevel"/>
     <w:tmpl w:val="B0B6DCAE"/>
@@ -403,7 +2059,7 @@
       </w:rPr>
     </w:lvl>
   </w:abstractNum>
-  <w:abstractNum w:abstractNumId="1">
+  <w:abstractNum w:abstractNumId="3">
     <w:nsid w:val="645716E4"/>
     <w:multiLevelType w:val="hybridMultilevel"/>
     <w:tmpl w:val="717C04F2"/>
@@ -516,10 +2172,16 @@
     </w:lvl>
   </w:abstractNum>
   <w:num w:numId="1">
-    <w:abstractNumId w:val="0"/>
+    <w:abstractNumId w:val="2"/>
   </w:num>
   <w:num w:numId="2">
+    <w:abstractNumId w:val="3"/>
+  </w:num>
+  <w:num w:numId="3">
     <w:abstractNumId w:val="1"/>
+  </w:num>
+  <w:num w:numId="4">
+    <w:abstractNumId w:val="0"/>
   </w:num>
 </w:numbering>
 </file>
@@ -928,7 +2590,6 @@
   <w:style w:type="character" w:default="1" w:styleId="DefaultParagraphFont">
     <w:name w:val="Default Paragraph Font"/>
     <w:uiPriority w:val="1"/>
-    <w:semiHidden/>
     <w:unhideWhenUsed/>
   </w:style>
   <w:style w:type="table" w:default="1" w:styleId="TableNormal">

</xml_diff>